<commit_message>
Fix for incorrect Data challenge feasibility research sync
</commit_message>
<xml_diff>
--- a/Data Innovation Challenge/Feasibility/Data Challenge Feasibility Research - Thomas Van der Molen.docx
+++ b/Data Innovation Challenge/Feasibility/Data Challenge Feasibility Research - Thomas Van der Molen.docx
@@ -908,7 +908,7 @@
               <w:rFonts w:eastAsiaTheme="minorEastAsia"/>
               <w:noProof/>
               <w:kern w:val="2"/>
-              <w:lang w:eastAsia="en-NL"/>
+              <w:lang w:val="en-NL" w:eastAsia="en-NL"/>
               <w14:ligatures w14:val="standardContextual"/>
             </w:rPr>
           </w:pPr>
@@ -921,7 +921,7 @@
           <w:r>
             <w:fldChar w:fldCharType="separate"/>
           </w:r>
-          <w:hyperlink w:anchor="_Toc152337894" w:history="1">
+          <w:hyperlink w:anchor="_Toc155796906" w:history="1">
             <w:r>
               <w:rPr>
                 <w:rStyle w:val="Hyperlink"/>
@@ -949,7 +949,7 @@
                 <w:noProof/>
                 <w:webHidden/>
               </w:rPr>
-              <w:instrText xml:space="preserve"> PAGEREF _Toc152337894 \h </w:instrText>
+              <w:instrText xml:space="preserve"> PAGEREF _Toc155796906 \h </w:instrText>
             </w:r>
             <w:r>
               <w:rPr>
@@ -990,11 +990,11 @@
               <w:rFonts w:eastAsiaTheme="minorEastAsia"/>
               <w:noProof/>
               <w:kern w:val="2"/>
-              <w:lang w:eastAsia="en-NL"/>
+              <w:lang w:val="en-NL" w:eastAsia="en-NL"/>
               <w14:ligatures w14:val="standardContextual"/>
             </w:rPr>
           </w:pPr>
-          <w:hyperlink w:anchor="_Toc152337895" w:history="1">
+          <w:hyperlink w:anchor="_Toc155796907" w:history="1">
             <w:r>
               <w:rPr>
                 <w:rStyle w:val="Hyperlink"/>
@@ -1022,7 +1022,7 @@
                 <w:noProof/>
                 <w:webHidden/>
               </w:rPr>
-              <w:instrText xml:space="preserve"> PAGEREF _Toc152337895 \h </w:instrText>
+              <w:instrText xml:space="preserve"> PAGEREF _Toc155796907 \h </w:instrText>
             </w:r>
             <w:r>
               <w:rPr>
@@ -1063,11 +1063,11 @@
               <w:rFonts w:eastAsiaTheme="minorEastAsia"/>
               <w:noProof/>
               <w:kern w:val="2"/>
-              <w:lang w:eastAsia="en-NL"/>
+              <w:lang w:val="en-NL" w:eastAsia="en-NL"/>
               <w14:ligatures w14:val="standardContextual"/>
             </w:rPr>
           </w:pPr>
-          <w:hyperlink w:anchor="_Toc152337896" w:history="1">
+          <w:hyperlink w:anchor="_Toc155796908" w:history="1">
             <w:r>
               <w:rPr>
                 <w:rStyle w:val="Hyperlink"/>
@@ -1095,7 +1095,7 @@
                 <w:noProof/>
                 <w:webHidden/>
               </w:rPr>
-              <w:instrText xml:space="preserve"> PAGEREF _Toc152337896 \h </w:instrText>
+              <w:instrText xml:space="preserve"> PAGEREF _Toc155796908 \h </w:instrText>
             </w:r>
             <w:r>
               <w:rPr>
@@ -1136,11 +1136,11 @@
               <w:rFonts w:eastAsiaTheme="minorEastAsia"/>
               <w:noProof/>
               <w:kern w:val="2"/>
-              <w:lang w:eastAsia="en-NL"/>
+              <w:lang w:val="en-NL" w:eastAsia="en-NL"/>
               <w14:ligatures w14:val="standardContextual"/>
             </w:rPr>
           </w:pPr>
-          <w:hyperlink w:anchor="_Toc152337897" w:history="1">
+          <w:hyperlink w:anchor="_Toc155796909" w:history="1">
             <w:r>
               <w:rPr>
                 <w:rStyle w:val="Hyperlink"/>
@@ -1168,7 +1168,7 @@
                 <w:noProof/>
                 <w:webHidden/>
               </w:rPr>
-              <w:instrText xml:space="preserve"> PAGEREF _Toc152337897 \h </w:instrText>
+              <w:instrText xml:space="preserve"> PAGEREF _Toc155796909 \h </w:instrText>
             </w:r>
             <w:r>
               <w:rPr>
@@ -1209,11 +1209,11 @@
               <w:rFonts w:eastAsiaTheme="minorEastAsia"/>
               <w:noProof/>
               <w:kern w:val="2"/>
-              <w:lang w:eastAsia="en-NL"/>
+              <w:lang w:val="en-NL" w:eastAsia="en-NL"/>
               <w14:ligatures w14:val="standardContextual"/>
             </w:rPr>
           </w:pPr>
-          <w:hyperlink w:anchor="_Toc152337898" w:history="1">
+          <w:hyperlink w:anchor="_Toc155796910" w:history="1">
             <w:r>
               <w:rPr>
                 <w:rStyle w:val="Hyperlink"/>
@@ -1241,7 +1241,7 @@
                 <w:noProof/>
                 <w:webHidden/>
               </w:rPr>
-              <w:instrText xml:space="preserve"> PAGEREF _Toc152337898 \h </w:instrText>
+              <w:instrText xml:space="preserve"> PAGEREF _Toc155796910 \h </w:instrText>
             </w:r>
             <w:r>
               <w:rPr>
@@ -1282,11 +1282,11 @@
               <w:rFonts w:eastAsiaTheme="minorEastAsia"/>
               <w:noProof/>
               <w:kern w:val="2"/>
-              <w:lang w:eastAsia="en-NL"/>
+              <w:lang w:val="en-NL" w:eastAsia="en-NL"/>
               <w14:ligatures w14:val="standardContextual"/>
             </w:rPr>
           </w:pPr>
-          <w:hyperlink w:anchor="_Toc152337899" w:history="1">
+          <w:hyperlink w:anchor="_Toc155796911" w:history="1">
             <w:r>
               <w:rPr>
                 <w:rStyle w:val="Hyperlink"/>
@@ -1314,7 +1314,7 @@
                 <w:noProof/>
                 <w:webHidden/>
               </w:rPr>
-              <w:instrText xml:space="preserve"> PAGEREF _Toc152337899 \h </w:instrText>
+              <w:instrText xml:space="preserve"> PAGEREF _Toc155796911 \h </w:instrText>
             </w:r>
             <w:r>
               <w:rPr>
@@ -1335,6 +1335,371 @@
                 <w:webHidden/>
               </w:rPr>
               <w:t>7</w:t>
+            </w:r>
+            <w:r>
+              <w:rPr>
+                <w:noProof/>
+                <w:webHidden/>
+              </w:rPr>
+              <w:fldChar w:fldCharType="end"/>
+            </w:r>
+          </w:hyperlink>
+        </w:p>
+        <w:p>
+          <w:pPr>
+            <w:pStyle w:val="TOC1"/>
+            <w:tabs>
+              <w:tab w:val="right" w:leader="dot" w:pos="9016"/>
+            </w:tabs>
+            <w:rPr>
+              <w:rFonts w:eastAsiaTheme="minorEastAsia"/>
+              <w:noProof/>
+              <w:kern w:val="2"/>
+              <w:lang w:val="en-NL" w:eastAsia="en-NL"/>
+              <w14:ligatures w14:val="standardContextual"/>
+            </w:rPr>
+          </w:pPr>
+          <w:hyperlink w:anchor="_Toc155796912" w:history="1">
+            <w:r>
+              <w:rPr>
+                <w:rStyle w:val="Hyperlink"/>
+                <w:noProof/>
+                <w:lang w:val="en-US"/>
+              </w:rPr>
+              <w:t>Agent</w:t>
+            </w:r>
+            <w:r>
+              <w:rPr>
+                <w:noProof/>
+                <w:webHidden/>
+              </w:rPr>
+              <w:tab/>
+            </w:r>
+            <w:r>
+              <w:rPr>
+                <w:noProof/>
+                <w:webHidden/>
+              </w:rPr>
+              <w:fldChar w:fldCharType="begin"/>
+            </w:r>
+            <w:r>
+              <w:rPr>
+                <w:noProof/>
+                <w:webHidden/>
+              </w:rPr>
+              <w:instrText xml:space="preserve"> PAGEREF _Toc155796912 \h </w:instrText>
+            </w:r>
+            <w:r>
+              <w:rPr>
+                <w:noProof/>
+                <w:webHidden/>
+              </w:rPr>
+            </w:r>
+            <w:r>
+              <w:rPr>
+                <w:noProof/>
+                <w:webHidden/>
+              </w:rPr>
+              <w:fldChar w:fldCharType="separate"/>
+            </w:r>
+            <w:r>
+              <w:rPr>
+                <w:noProof/>
+                <w:webHidden/>
+              </w:rPr>
+              <w:t>8</w:t>
+            </w:r>
+            <w:r>
+              <w:rPr>
+                <w:noProof/>
+                <w:webHidden/>
+              </w:rPr>
+              <w:fldChar w:fldCharType="end"/>
+            </w:r>
+          </w:hyperlink>
+        </w:p>
+        <w:p>
+          <w:pPr>
+            <w:pStyle w:val="TOC2"/>
+            <w:tabs>
+              <w:tab w:val="right" w:leader="dot" w:pos="9016"/>
+            </w:tabs>
+            <w:rPr>
+              <w:rFonts w:eastAsiaTheme="minorEastAsia"/>
+              <w:noProof/>
+              <w:kern w:val="2"/>
+              <w:lang w:val="en-NL" w:eastAsia="en-NL"/>
+              <w14:ligatures w14:val="standardContextual"/>
+            </w:rPr>
+          </w:pPr>
+          <w:hyperlink w:anchor="_Toc155796913" w:history="1">
+            <w:r>
+              <w:rPr>
+                <w:rStyle w:val="Hyperlink"/>
+                <w:noProof/>
+                <w:lang w:val="en-US"/>
+              </w:rPr>
+              <w:t>Environment</w:t>
+            </w:r>
+            <w:r>
+              <w:rPr>
+                <w:noProof/>
+                <w:webHidden/>
+              </w:rPr>
+              <w:tab/>
+            </w:r>
+            <w:r>
+              <w:rPr>
+                <w:noProof/>
+                <w:webHidden/>
+              </w:rPr>
+              <w:fldChar w:fldCharType="begin"/>
+            </w:r>
+            <w:r>
+              <w:rPr>
+                <w:noProof/>
+                <w:webHidden/>
+              </w:rPr>
+              <w:instrText xml:space="preserve"> PAGEREF _Toc155796913 \h </w:instrText>
+            </w:r>
+            <w:r>
+              <w:rPr>
+                <w:noProof/>
+                <w:webHidden/>
+              </w:rPr>
+            </w:r>
+            <w:r>
+              <w:rPr>
+                <w:noProof/>
+                <w:webHidden/>
+              </w:rPr>
+              <w:fldChar w:fldCharType="separate"/>
+            </w:r>
+            <w:r>
+              <w:rPr>
+                <w:noProof/>
+                <w:webHidden/>
+              </w:rPr>
+              <w:t>8</w:t>
+            </w:r>
+            <w:r>
+              <w:rPr>
+                <w:noProof/>
+                <w:webHidden/>
+              </w:rPr>
+              <w:fldChar w:fldCharType="end"/>
+            </w:r>
+          </w:hyperlink>
+        </w:p>
+        <w:p>
+          <w:pPr>
+            <w:pStyle w:val="TOC2"/>
+            <w:tabs>
+              <w:tab w:val="right" w:leader="dot" w:pos="9016"/>
+            </w:tabs>
+            <w:rPr>
+              <w:rFonts w:eastAsiaTheme="minorEastAsia"/>
+              <w:noProof/>
+              <w:kern w:val="2"/>
+              <w:lang w:val="en-NL" w:eastAsia="en-NL"/>
+              <w14:ligatures w14:val="standardContextual"/>
+            </w:rPr>
+          </w:pPr>
+          <w:hyperlink w:anchor="_Toc155796914" w:history="1">
+            <w:r>
+              <w:rPr>
+                <w:rStyle w:val="Hyperlink"/>
+                <w:noProof/>
+                <w:lang w:val="en-US"/>
+              </w:rPr>
+              <w:t>Gym Web Environment</w:t>
+            </w:r>
+            <w:r>
+              <w:rPr>
+                <w:noProof/>
+                <w:webHidden/>
+              </w:rPr>
+              <w:tab/>
+            </w:r>
+            <w:r>
+              <w:rPr>
+                <w:noProof/>
+                <w:webHidden/>
+              </w:rPr>
+              <w:fldChar w:fldCharType="begin"/>
+            </w:r>
+            <w:r>
+              <w:rPr>
+                <w:noProof/>
+                <w:webHidden/>
+              </w:rPr>
+              <w:instrText xml:space="preserve"> PAGEREF _Toc155796914 \h </w:instrText>
+            </w:r>
+            <w:r>
+              <w:rPr>
+                <w:noProof/>
+                <w:webHidden/>
+              </w:rPr>
+            </w:r>
+            <w:r>
+              <w:rPr>
+                <w:noProof/>
+                <w:webHidden/>
+              </w:rPr>
+              <w:fldChar w:fldCharType="separate"/>
+            </w:r>
+            <w:r>
+              <w:rPr>
+                <w:noProof/>
+                <w:webHidden/>
+              </w:rPr>
+              <w:t>8</w:t>
+            </w:r>
+            <w:r>
+              <w:rPr>
+                <w:noProof/>
+                <w:webHidden/>
+              </w:rPr>
+              <w:fldChar w:fldCharType="end"/>
+            </w:r>
+          </w:hyperlink>
+        </w:p>
+        <w:p>
+          <w:pPr>
+            <w:pStyle w:val="TOC3"/>
+            <w:tabs>
+              <w:tab w:val="right" w:leader="dot" w:pos="9016"/>
+            </w:tabs>
+            <w:rPr>
+              <w:rFonts w:eastAsiaTheme="minorEastAsia"/>
+              <w:noProof/>
+              <w:kern w:val="2"/>
+              <w:lang w:val="en-NL" w:eastAsia="en-NL"/>
+              <w14:ligatures w14:val="standardContextual"/>
+            </w:rPr>
+          </w:pPr>
+          <w:hyperlink w:anchor="_Toc155796915" w:history="1">
+            <w:r>
+              <w:rPr>
+                <w:rStyle w:val="Hyperlink"/>
+                <w:noProof/>
+                <w:lang w:val="en-US"/>
+              </w:rPr>
+              <w:t>Observation Space</w:t>
+            </w:r>
+            <w:r>
+              <w:rPr>
+                <w:noProof/>
+                <w:webHidden/>
+              </w:rPr>
+              <w:tab/>
+            </w:r>
+            <w:r>
+              <w:rPr>
+                <w:noProof/>
+                <w:webHidden/>
+              </w:rPr>
+              <w:fldChar w:fldCharType="begin"/>
+            </w:r>
+            <w:r>
+              <w:rPr>
+                <w:noProof/>
+                <w:webHidden/>
+              </w:rPr>
+              <w:instrText xml:space="preserve"> PAGEREF _Toc155796915 \h </w:instrText>
+            </w:r>
+            <w:r>
+              <w:rPr>
+                <w:noProof/>
+                <w:webHidden/>
+              </w:rPr>
+            </w:r>
+            <w:r>
+              <w:rPr>
+                <w:noProof/>
+                <w:webHidden/>
+              </w:rPr>
+              <w:fldChar w:fldCharType="separate"/>
+            </w:r>
+            <w:r>
+              <w:rPr>
+                <w:noProof/>
+                <w:webHidden/>
+              </w:rPr>
+              <w:t>8</w:t>
+            </w:r>
+            <w:r>
+              <w:rPr>
+                <w:noProof/>
+                <w:webHidden/>
+              </w:rPr>
+              <w:fldChar w:fldCharType="end"/>
+            </w:r>
+          </w:hyperlink>
+        </w:p>
+        <w:p>
+          <w:pPr>
+            <w:pStyle w:val="TOC3"/>
+            <w:tabs>
+              <w:tab w:val="right" w:leader="dot" w:pos="9016"/>
+            </w:tabs>
+            <w:rPr>
+              <w:rFonts w:eastAsiaTheme="minorEastAsia"/>
+              <w:noProof/>
+              <w:kern w:val="2"/>
+              <w:lang w:val="en-NL" w:eastAsia="en-NL"/>
+              <w14:ligatures w14:val="standardContextual"/>
+            </w:rPr>
+          </w:pPr>
+          <w:hyperlink w:anchor="_Toc155796916" w:history="1">
+            <w:r>
+              <w:rPr>
+                <w:rStyle w:val="Hyperlink"/>
+                <w:noProof/>
+                <w:lang w:val="en-US"/>
+              </w:rPr>
+              <w:t>Action Space</w:t>
+            </w:r>
+            <w:r>
+              <w:rPr>
+                <w:noProof/>
+                <w:webHidden/>
+              </w:rPr>
+              <w:tab/>
+            </w:r>
+            <w:r>
+              <w:rPr>
+                <w:noProof/>
+                <w:webHidden/>
+              </w:rPr>
+              <w:fldChar w:fldCharType="begin"/>
+            </w:r>
+            <w:r>
+              <w:rPr>
+                <w:noProof/>
+                <w:webHidden/>
+              </w:rPr>
+              <w:instrText xml:space="preserve"> PAGEREF _Toc155796916 \h </w:instrText>
+            </w:r>
+            <w:r>
+              <w:rPr>
+                <w:noProof/>
+                <w:webHidden/>
+              </w:rPr>
+            </w:r>
+            <w:r>
+              <w:rPr>
+                <w:noProof/>
+                <w:webHidden/>
+              </w:rPr>
+              <w:fldChar w:fldCharType="separate"/>
+            </w:r>
+            <w:r>
+              <w:rPr>
+                <w:noProof/>
+                <w:webHidden/>
+              </w:rPr>
+              <w:t>10</w:t>
             </w:r>
             <w:r>
               <w:rPr>
@@ -1369,7 +1734,7 @@
           <w:lang w:val="en-US"/>
         </w:rPr>
       </w:pPr>
-      <w:bookmarkStart w:id="0" w:name="_Toc152337894"/>
+      <w:bookmarkStart w:id="0" w:name="_Toc155796906"/>
       <w:r>
         <w:rPr>
           <w:lang w:val="en-US"/>
@@ -1520,7 +1885,7 @@
           <w:lang w:val="en-US"/>
         </w:rPr>
       </w:pPr>
-      <w:bookmarkStart w:id="1" w:name="_Toc152337895"/>
+      <w:bookmarkStart w:id="1" w:name="_Toc155796907"/>
       <w:r>
         <w:rPr>
           <w:lang w:val="en-US"/>
@@ -1953,7 +2318,9 @@
           <w:lang w:val="en-US"/>
         </w:rPr>
       </w:pPr>
-      <w:bookmarkStart w:id="2" w:name="_Toc152337896"/>
+      <w:bookmarkStart w:id="2" w:name="_Web-page_interactions"/>
+      <w:bookmarkStart w:id="3" w:name="_Toc155796908"/>
+      <w:bookmarkEnd w:id="2"/>
       <w:r>
         <w:rPr>
           <w:lang w:val="en-US"/>
@@ -1961,7 +2328,7 @@
         <w:lastRenderedPageBreak/>
         <w:t>Web-page interactions</w:t>
       </w:r>
-      <w:bookmarkEnd w:id="2"/>
+      <w:bookmarkEnd w:id="3"/>
     </w:p>
     <w:p>
       <w:pPr>
@@ -2161,14 +2528,16 @@
           <w:lang w:val="en-US"/>
         </w:rPr>
       </w:pPr>
-      <w:bookmarkStart w:id="3" w:name="_Toc152337897"/>
+      <w:bookmarkStart w:id="4" w:name="_Selenium"/>
+      <w:bookmarkStart w:id="5" w:name="_Toc155796909"/>
+      <w:bookmarkEnd w:id="4"/>
       <w:r>
         <w:rPr>
           <w:lang w:val="en-US"/>
         </w:rPr>
         <w:t>Selenium</w:t>
       </w:r>
-      <w:bookmarkEnd w:id="3"/>
+      <w:bookmarkEnd w:id="5"/>
     </w:p>
     <w:p>
       <w:pPr>
@@ -2317,7 +2686,7 @@
           <w:lang w:val="en-US"/>
         </w:rPr>
       </w:pPr>
-      <w:bookmarkStart w:id="4" w:name="_Toc152337898"/>
+      <w:bookmarkStart w:id="6" w:name="_Toc155796910"/>
       <w:r>
         <w:rPr>
           <w:lang w:val="en-US"/>
@@ -2325,7 +2694,7 @@
         <w:lastRenderedPageBreak/>
         <w:t>Showcase</w:t>
       </w:r>
-      <w:bookmarkEnd w:id="4"/>
+      <w:bookmarkEnd w:id="6"/>
     </w:p>
     <w:p>
       <w:pPr>
@@ -2945,7 +3314,7 @@
           <w:lang w:val="en-US"/>
         </w:rPr>
       </w:pPr>
-      <w:bookmarkStart w:id="5" w:name="_Toc152337899"/>
+      <w:bookmarkStart w:id="7" w:name="_Toc155796911"/>
       <w:r>
         <w:rPr>
           <w:lang w:val="en-US"/>
@@ -2953,7 +3322,7 @@
         <w:lastRenderedPageBreak/>
         <w:t>Selenium to RL Environment</w:t>
       </w:r>
-      <w:bookmarkEnd w:id="5"/>
+      <w:bookmarkEnd w:id="7"/>
     </w:p>
     <w:p>
       <w:pPr>
@@ -3072,6 +3441,1112 @@
           <w:lang w:val="en-US"/>
         </w:rPr>
         <w:t>.</w:t>
+      </w:r>
+    </w:p>
+    <w:p>
+      <w:pPr>
+        <w:rPr>
+          <w:lang w:val="en-US"/>
+        </w:rPr>
+      </w:pPr>
+      <w:r>
+        <w:rPr>
+          <w:lang w:val="en-US"/>
+        </w:rPr>
+        <w:br w:type="page"/>
+      </w:r>
+    </w:p>
+    <w:p>
+      <w:pPr>
+        <w:pStyle w:val="Heading1"/>
+        <w:rPr>
+          <w:lang w:val="en-US"/>
+        </w:rPr>
+      </w:pPr>
+      <w:bookmarkStart w:id="8" w:name="_Toc155796912"/>
+      <w:r>
+        <w:rPr>
+          <w:lang w:val="en-US"/>
+        </w:rPr>
+        <w:lastRenderedPageBreak/>
+        <w:t>Agent</w:t>
+      </w:r>
+      <w:bookmarkEnd w:id="8"/>
+    </w:p>
+    <w:p>
+      <w:r>
+        <w:rPr>
+          <w:noProof/>
+        </w:rPr>
+        <w:drawing>
+          <wp:anchor distT="0" distB="0" distL="114300" distR="114300" simplePos="0" relativeHeight="251658240" behindDoc="1" locked="0" layoutInCell="1" allowOverlap="1" wp14:anchorId="699C205C" wp14:editId="0858E022">
+            <wp:simplePos x="0" y="0"/>
+            <wp:positionH relativeFrom="margin">
+              <wp:posOffset>-762000</wp:posOffset>
+            </wp:positionH>
+            <wp:positionV relativeFrom="paragraph">
+              <wp:posOffset>636905</wp:posOffset>
+            </wp:positionV>
+            <wp:extent cx="7153910" cy="1752600"/>
+            <wp:effectExtent l="0" t="0" r="8890" b="0"/>
+            <wp:wrapTight wrapText="bothSides">
+              <wp:wrapPolygon edited="0">
+                <wp:start x="10181" y="470"/>
+                <wp:lineTo x="5177" y="2817"/>
+                <wp:lineTo x="230" y="4461"/>
+                <wp:lineTo x="173" y="4930"/>
+                <wp:lineTo x="173" y="20896"/>
+                <wp:lineTo x="6039" y="20896"/>
+                <wp:lineTo x="17255" y="19722"/>
+                <wp:lineTo x="21512" y="18783"/>
+                <wp:lineTo x="21569" y="6574"/>
+                <wp:lineTo x="11849" y="3991"/>
+                <wp:lineTo x="11446" y="1878"/>
+                <wp:lineTo x="11101" y="470"/>
+                <wp:lineTo x="10181" y="470"/>
+              </wp:wrapPolygon>
+            </wp:wrapTight>
+            <wp:docPr id="779366600" name="Picture 1" descr="A grey and white person's profile&#10;&#10;Description automatically generated"/>
+            <wp:cNvGraphicFramePr>
+              <a:graphicFrameLocks xmlns:a="http://schemas.openxmlformats.org/drawingml/2006/main" noChangeAspect="1"/>
+            </wp:cNvGraphicFramePr>
+            <a:graphic xmlns:a="http://schemas.openxmlformats.org/drawingml/2006/main">
+              <a:graphicData uri="http://schemas.openxmlformats.org/drawingml/2006/picture">
+                <pic:pic xmlns:pic="http://schemas.openxmlformats.org/drawingml/2006/picture">
+                  <pic:nvPicPr>
+                    <pic:cNvPr id="779366600" name="Picture 1" descr="A grey and white person's profile&#10;&#10;Description automatically generated"/>
+                    <pic:cNvPicPr>
+                      <a:picLocks noChangeAspect="1" noChangeArrowheads="1"/>
+                    </pic:cNvPicPr>
+                  </pic:nvPicPr>
+                  <pic:blipFill>
+                    <a:blip r:embed="rId28">
+                      <a:extLst>
+                        <a:ext uri="{28A0092B-C50C-407E-A947-70E740481C1C}">
+                          <a14:useLocalDpi xmlns:a14="http://schemas.microsoft.com/office/drawing/2010/main" val="0"/>
+                        </a:ext>
+                      </a:extLst>
+                    </a:blip>
+                    <a:srcRect/>
+                    <a:stretch>
+                      <a:fillRect/>
+                    </a:stretch>
+                  </pic:blipFill>
+                  <pic:spPr bwMode="auto">
+                    <a:xfrm>
+                      <a:off x="0" y="0"/>
+                      <a:ext cx="7153910" cy="1752600"/>
+                    </a:xfrm>
+                    <a:prstGeom prst="rect">
+                      <a:avLst/>
+                    </a:prstGeom>
+                    <a:noFill/>
+                    <a:ln>
+                      <a:noFill/>
+                    </a:ln>
+                  </pic:spPr>
+                </pic:pic>
+              </a:graphicData>
+            </a:graphic>
+            <wp14:sizeRelH relativeFrom="margin">
+              <wp14:pctWidth>0</wp14:pctWidth>
+            </wp14:sizeRelH>
+            <wp14:sizeRelV relativeFrom="margin">
+              <wp14:pctHeight>0</wp14:pctHeight>
+            </wp14:sizeRelV>
+          </wp:anchor>
+        </w:drawing>
+      </w:r>
+      <w:r>
+        <w:t xml:space="preserve">To create a reinforcement model that learns from the actions taken in a web environment (as explored in </w:t>
+      </w:r>
+      <w:hyperlink w:anchor="_Web-page_interactions" w:history="1">
+        <w:r>
+          <w:rPr>
+            <w:rStyle w:val="Hyperlink"/>
+          </w:rPr>
+          <w:t>web-page interactions</w:t>
+        </w:r>
+      </w:hyperlink>
+      <w:r>
+        <w:t>), an agent is used that serves as the actor of the model or the interface between the environment and the model.</w:t>
+      </w:r>
+    </w:p>
+    <w:p/>
+    <w:p/>
+    <w:p>
+      <w:pPr>
+        <w:pStyle w:val="Heading2"/>
+        <w:rPr>
+          <w:lang w:val="en-US"/>
+        </w:rPr>
+      </w:pPr>
+      <w:bookmarkStart w:id="9" w:name="_Toc155796913"/>
+      <w:r>
+        <w:rPr>
+          <w:lang w:val="en-US"/>
+        </w:rPr>
+        <w:t>Environment</w:t>
+      </w:r>
+      <w:bookmarkEnd w:id="9"/>
+    </w:p>
+    <w:p>
+      <w:r>
+        <w:t xml:space="preserve">We have previously established that the environments the agent will be working within, will be websites/webpages, for allowing actors to interact with environments, standards have been created to (in a perfect world) for environments and actors to be switched interchangeably. A widely used and actively maintained solution is </w:t>
+      </w:r>
+      <w:hyperlink r:id="rId29" w:history="1">
+        <w:r>
+          <w:rPr>
+            <w:rStyle w:val="Hyperlink"/>
+          </w:rPr>
+          <w:t>Gym</w:t>
+        </w:r>
+      </w:hyperlink>
+      <w:r>
+        <w:t xml:space="preserve"> (Gymnasium). This standard provides base functionality for interacting and obtaining data from an environment, allowing any agent to expect the same functionality throughout different environments, such as </w:t>
+      </w:r>
+      <w:hyperlink r:id="rId30" w:history="1">
+        <w:r>
+          <w:rPr>
+            <w:rStyle w:val="Hyperlink"/>
+          </w:rPr>
+          <w:t>standard API’s for performing an action, querying available actions, etc</w:t>
+        </w:r>
+      </w:hyperlink>
+      <w:r>
+        <w:t>.</w:t>
+      </w:r>
+    </w:p>
+    <w:p>
+      <w:pPr>
+        <w:pStyle w:val="Heading2"/>
+        <w:rPr>
+          <w:lang w:val="en-US"/>
+        </w:rPr>
+      </w:pPr>
+      <w:bookmarkStart w:id="10" w:name="_Toc155796914"/>
+      <w:r>
+        <w:rPr>
+          <w:lang w:val="en-US"/>
+        </w:rPr>
+        <w:t>Gym Web Environment</w:t>
+      </w:r>
+      <w:bookmarkEnd w:id="10"/>
+    </w:p>
+    <w:p>
+      <w:r>
+        <w:t xml:space="preserve">For this project, a custom environment has been created, based on the Gym standard. For this environment the </w:t>
+      </w:r>
+      <w:hyperlink w:anchor="_Selenium" w:history="1">
+        <w:r>
+          <w:rPr>
+            <w:rStyle w:val="Hyperlink"/>
+          </w:rPr>
+          <w:t>Selenium</w:t>
+        </w:r>
+      </w:hyperlink>
+      <w:r>
+        <w:t xml:space="preserve"> web driver is used either in headless (no UI) or in human rendering mode (with visual browser window), this is effectively used as the </w:t>
+      </w:r>
+      <w:proofErr w:type="gramStart"/>
+      <w:r>
+        <w:t>back-end</w:t>
+      </w:r>
+      <w:proofErr w:type="gramEnd"/>
+      <w:r>
+        <w:t xml:space="preserve"> of the environment and is started up at the start (or reset) of the environment.</w:t>
+      </w:r>
+    </w:p>
+    <w:p>
+      <w:pPr>
+        <w:pStyle w:val="Heading3"/>
+        <w:rPr>
+          <w:lang w:val="en-US"/>
+        </w:rPr>
+      </w:pPr>
+      <w:bookmarkStart w:id="11" w:name="_Observation_Space"/>
+      <w:bookmarkStart w:id="12" w:name="_Toc155796915"/>
+      <w:bookmarkEnd w:id="11"/>
+      <w:r>
+        <w:rPr>
+          <w:lang w:val="en-US"/>
+        </w:rPr>
+        <w:t>Observation Space</w:t>
+      </w:r>
+      <w:bookmarkEnd w:id="12"/>
+    </w:p>
+    <w:p>
+      <w:r>
+        <w:t xml:space="preserve">One of the standards of Gym is </w:t>
+      </w:r>
+      <w:hyperlink r:id="rId31" w:history="1">
+        <w:r>
+          <w:rPr>
+            <w:rStyle w:val="Hyperlink"/>
+          </w:rPr>
+          <w:t>spaces</w:t>
+        </w:r>
+      </w:hyperlink>
+      <w:r>
+        <w:t>, these spaces refer to a data structure that represents the distinct (static possible values such as “first”, “second”, “third”) or continuous (such as any value between 0.000 – 1.000) values.</w:t>
+      </w:r>
+    </w:p>
+    <w:p>
+      <w:pPr>
+        <w:pStyle w:val="Heading4"/>
+        <w:rPr>
+          <w:lang w:val="en-US"/>
+        </w:rPr>
+      </w:pPr>
+      <w:bookmarkStart w:id="13" w:name="_Dynamic_Spaces"/>
+      <w:bookmarkEnd w:id="13"/>
+      <w:r>
+        <w:rPr>
+          <w:lang w:val="en-US"/>
+        </w:rPr>
+        <w:t>Dynamic Spaces</w:t>
+      </w:r>
+    </w:p>
+    <w:p>
+      <w:r>
+        <w:t xml:space="preserve">Dynamic spaces When considering how to represent a website in a meaningful manner, so that the agent can effectively traverse and learn it comes with a lot of caveats. One issue that Gym does not enforce is dynamically changing spaces. As an example, a valid observation space might be a list of all buttons on a page, these values would be distinct values with the list being of size n = </w:t>
+      </w:r>
+      <w:proofErr w:type="gramStart"/>
+      <w:r>
+        <w:t>amount</w:t>
+      </w:r>
+      <w:proofErr w:type="gramEnd"/>
+      <w:r>
+        <w:t xml:space="preserve"> of buttons. Within the given observation </w:t>
+      </w:r>
+      <w:proofErr w:type="gramStart"/>
+      <w:r>
+        <w:t>space</w:t>
+      </w:r>
+      <w:proofErr w:type="gramEnd"/>
+      <w:r>
+        <w:t xml:space="preserve"> the amount of buttons and therefore the size of the list represented in the space can change depending on the current state. Below a visual representation of this on YouTube (Fig 5, Fig 6)</w:t>
+      </w:r>
+    </w:p>
+    <w:p>
+      <w:pPr>
+        <w:rPr>
+          <w:lang w:val="en-US"/>
+        </w:rPr>
+      </w:pPr>
+      <w:r>
+        <w:rPr>
+          <w:noProof/>
+        </w:rPr>
+        <w:lastRenderedPageBreak/>
+        <mc:AlternateContent>
+          <mc:Choice Requires="wps">
+            <w:drawing>
+              <wp:anchor distT="0" distB="0" distL="114300" distR="114300" simplePos="0" relativeHeight="251664384" behindDoc="1" locked="0" layoutInCell="1" allowOverlap="1" wp14:anchorId="7AF09392" wp14:editId="65A38F83">
+                <wp:simplePos x="0" y="0"/>
+                <wp:positionH relativeFrom="column">
+                  <wp:posOffset>3386480</wp:posOffset>
+                </wp:positionH>
+                <wp:positionV relativeFrom="paragraph">
+                  <wp:posOffset>2666416</wp:posOffset>
+                </wp:positionV>
+                <wp:extent cx="2895600" cy="635"/>
+                <wp:effectExtent l="0" t="0" r="0" b="0"/>
+                <wp:wrapTight wrapText="bothSides">
+                  <wp:wrapPolygon edited="0">
+                    <wp:start x="0" y="0"/>
+                    <wp:lineTo x="0" y="21600"/>
+                    <wp:lineTo x="21600" y="21600"/>
+                    <wp:lineTo x="21600" y="0"/>
+                  </wp:wrapPolygon>
+                </wp:wrapTight>
+                <wp:docPr id="213972430" name="Text Box 1"/>
+                <wp:cNvGraphicFramePr/>
+                <a:graphic xmlns:a="http://schemas.openxmlformats.org/drawingml/2006/main">
+                  <a:graphicData uri="http://schemas.microsoft.com/office/word/2010/wordprocessingShape">
+                    <wps:wsp>
+                      <wps:cNvSpPr txBox="1"/>
+                      <wps:spPr>
+                        <a:xfrm>
+                          <a:off x="0" y="0"/>
+                          <a:ext cx="2895600" cy="635"/>
+                        </a:xfrm>
+                        <a:prstGeom prst="rect">
+                          <a:avLst/>
+                        </a:prstGeom>
+                        <a:solidFill>
+                          <a:prstClr val="white"/>
+                        </a:solidFill>
+                        <a:ln>
+                          <a:noFill/>
+                        </a:ln>
+                      </wps:spPr>
+                      <wps:txbx>
+                        <w:txbxContent>
+                          <w:p>
+                            <w:pPr>
+                              <w:pStyle w:val="Caption"/>
+                              <w:rPr>
+                                <w:lang w:val="en-US"/>
+                              </w:rPr>
+                            </w:pPr>
+                            <w:r>
+                              <w:t xml:space="preserve">Figure </w:t>
+                            </w:r>
+                            <w:r>
+                              <w:rPr>
+                                <w:lang w:val="en-US"/>
+                              </w:rPr>
+                              <w:t xml:space="preserve">6 </w:t>
+                            </w:r>
+                            <w:proofErr w:type="spellStart"/>
+                            <w:r>
+                              <w:rPr>
+                                <w:lang w:val="en-US"/>
+                              </w:rPr>
+                              <w:t>Youtube</w:t>
+                            </w:r>
+                            <w:proofErr w:type="spellEnd"/>
+                            <w:r>
+                              <w:rPr>
+                                <w:lang w:val="en-US"/>
+                              </w:rPr>
+                              <w:t xml:space="preserve"> login page buttons (via Sign In button, n = 4)</w:t>
+                            </w:r>
+                          </w:p>
+                        </w:txbxContent>
+                      </wps:txbx>
+                      <wps:bodyPr rot="0" spcFirstLastPara="0" vertOverflow="overflow" horzOverflow="overflow" vert="horz" wrap="square" lIns="0" tIns="0" rIns="0" bIns="0" numCol="1" spcCol="0" rtlCol="0" fromWordArt="0" anchor="t" anchorCtr="0" forceAA="0" compatLnSpc="1">
+                        <a:prstTxWarp prst="textNoShape">
+                          <a:avLst/>
+                        </a:prstTxWarp>
+                        <a:spAutoFit/>
+                      </wps:bodyPr>
+                    </wps:wsp>
+                  </a:graphicData>
+                </a:graphic>
+              </wp:anchor>
+            </w:drawing>
+          </mc:Choice>
+          <mc:Fallback>
+            <w:pict>
+              <v:shapetype w14:anchorId="7AF09392" id="_x0000_t202" coordsize="21600,21600" o:spt="202" path="m,l,21600r21600,l21600,xe">
+                <v:stroke joinstyle="miter"/>
+                <v:path gradientshapeok="t" o:connecttype="rect"/>
+              </v:shapetype>
+              <v:shape id="Text Box 1" o:spid="_x0000_s1026" type="#_x0000_t202" style="position:absolute;margin-left:266.65pt;margin-top:209.95pt;width:228pt;height:.05pt;z-index:-251652096;visibility:visible;mso-wrap-style:square;mso-wrap-distance-left:9pt;mso-wrap-distance-top:0;mso-wrap-distance-right:9pt;mso-wrap-distance-bottom:0;mso-position-horizontal:absolute;mso-position-horizontal-relative:text;mso-position-vertical:absolute;mso-position-vertical-relative:text;v-text-anchor:top" o:gfxdata="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" stroked="f">
+                <v:textbox style="mso-fit-shape-to-text:t" inset="0,0,0,0">
+                  <w:txbxContent>
+                    <w:p>
+                      <w:pPr>
+                        <w:pStyle w:val="Caption"/>
+                        <w:rPr>
+                          <w:lang w:val="en-US"/>
+                        </w:rPr>
+                      </w:pPr>
+                      <w:r>
+                        <w:t xml:space="preserve">Figure </w:t>
+                      </w:r>
+                      <w:r>
+                        <w:rPr>
+                          <w:lang w:val="en-US"/>
+                        </w:rPr>
+                        <w:t xml:space="preserve">6 </w:t>
+                      </w:r>
+                      <w:proofErr w:type="spellStart"/>
+                      <w:r>
+                        <w:rPr>
+                          <w:lang w:val="en-US"/>
+                        </w:rPr>
+                        <w:t>Youtube</w:t>
+                      </w:r>
+                      <w:proofErr w:type="spellEnd"/>
+                      <w:r>
+                        <w:rPr>
+                          <w:lang w:val="en-US"/>
+                        </w:rPr>
+                        <w:t xml:space="preserve"> login page buttons (via Sign In button, n = 4)</w:t>
+                      </w:r>
+                    </w:p>
+                  </w:txbxContent>
+                </v:textbox>
+                <w10:wrap type="tight"/>
+              </v:shape>
+            </w:pict>
+          </mc:Fallback>
+        </mc:AlternateContent>
+      </w:r>
+      <w:r>
+        <w:rPr>
+          <w:lang w:val="en-US"/>
+        </w:rPr>
+        <w:drawing>
+          <wp:anchor distT="0" distB="0" distL="114300" distR="114300" simplePos="0" relativeHeight="251660288" behindDoc="1" locked="0" layoutInCell="1" allowOverlap="1" wp14:anchorId="64F0BF48" wp14:editId="260347FE">
+            <wp:simplePos x="0" y="0"/>
+            <wp:positionH relativeFrom="column">
+              <wp:posOffset>-570865</wp:posOffset>
+            </wp:positionH>
+            <wp:positionV relativeFrom="paragraph">
+              <wp:posOffset>0</wp:posOffset>
+            </wp:positionV>
+            <wp:extent cx="3723005" cy="2663190"/>
+            <wp:effectExtent l="0" t="0" r="0" b="3810"/>
+            <wp:wrapTight wrapText="bothSides">
+              <wp:wrapPolygon edited="0">
+                <wp:start x="0" y="0"/>
+                <wp:lineTo x="0" y="21476"/>
+                <wp:lineTo x="21442" y="21476"/>
+                <wp:lineTo x="21442" y="0"/>
+                <wp:lineTo x="0" y="0"/>
+              </wp:wrapPolygon>
+            </wp:wrapTight>
+            <wp:docPr id="1311970231" name="Picture 1" descr="A screenshot of a video&#10;&#10;Description automatically generated"/>
+            <wp:cNvGraphicFramePr>
+              <a:graphicFrameLocks xmlns:a="http://schemas.openxmlformats.org/drawingml/2006/main" noChangeAspect="1"/>
+            </wp:cNvGraphicFramePr>
+            <a:graphic xmlns:a="http://schemas.openxmlformats.org/drawingml/2006/main">
+              <a:graphicData uri="http://schemas.openxmlformats.org/drawingml/2006/picture">
+                <pic:pic xmlns:pic="http://schemas.openxmlformats.org/drawingml/2006/picture">
+                  <pic:nvPicPr>
+                    <pic:cNvPr id="1311970231" name="Picture 1" descr="A screenshot of a video&#10;&#10;Description automatically generated"/>
+                    <pic:cNvPicPr/>
+                  </pic:nvPicPr>
+                  <pic:blipFill>
+                    <a:blip r:embed="rId32">
+                      <a:extLst>
+                        <a:ext uri="{28A0092B-C50C-407E-A947-70E740481C1C}">
+                          <a14:useLocalDpi xmlns:a14="http://schemas.microsoft.com/office/drawing/2010/main" val="0"/>
+                        </a:ext>
+                      </a:extLst>
+                    </a:blip>
+                    <a:stretch>
+                      <a:fillRect/>
+                    </a:stretch>
+                  </pic:blipFill>
+                  <pic:spPr>
+                    <a:xfrm>
+                      <a:off x="0" y="0"/>
+                      <a:ext cx="3723005" cy="2663190"/>
+                    </a:xfrm>
+                    <a:prstGeom prst="rect">
+                      <a:avLst/>
+                    </a:prstGeom>
+                  </pic:spPr>
+                </pic:pic>
+              </a:graphicData>
+            </a:graphic>
+            <wp14:sizeRelH relativeFrom="margin">
+              <wp14:pctWidth>0</wp14:pctWidth>
+            </wp14:sizeRelH>
+            <wp14:sizeRelV relativeFrom="margin">
+              <wp14:pctHeight>0</wp14:pctHeight>
+            </wp14:sizeRelV>
+          </wp:anchor>
+        </w:drawing>
+      </w:r>
+      <w:r>
+        <w:rPr>
+          <w:lang w:val="en-US"/>
+        </w:rPr>
+        <w:drawing>
+          <wp:anchor distT="0" distB="0" distL="114300" distR="114300" simplePos="0" relativeHeight="251659264" behindDoc="1" locked="0" layoutInCell="1" allowOverlap="1" wp14:anchorId="19F7243F" wp14:editId="56511600">
+            <wp:simplePos x="0" y="0"/>
+            <wp:positionH relativeFrom="column">
+              <wp:posOffset>3371850</wp:posOffset>
+            </wp:positionH>
+            <wp:positionV relativeFrom="paragraph">
+              <wp:posOffset>0</wp:posOffset>
+            </wp:positionV>
+            <wp:extent cx="2654935" cy="2607310"/>
+            <wp:effectExtent l="0" t="0" r="0" b="2540"/>
+            <wp:wrapTight wrapText="bothSides">
+              <wp:wrapPolygon edited="0">
+                <wp:start x="0" y="0"/>
+                <wp:lineTo x="0" y="21463"/>
+                <wp:lineTo x="21388" y="21463"/>
+                <wp:lineTo x="21388" y="0"/>
+                <wp:lineTo x="0" y="0"/>
+              </wp:wrapPolygon>
+            </wp:wrapTight>
+            <wp:docPr id="423211048" name="Picture 1" descr="A screenshot of a computer&#10;&#10;Description automatically generated"/>
+            <wp:cNvGraphicFramePr>
+              <a:graphicFrameLocks xmlns:a="http://schemas.openxmlformats.org/drawingml/2006/main" noChangeAspect="1"/>
+            </wp:cNvGraphicFramePr>
+            <a:graphic xmlns:a="http://schemas.openxmlformats.org/drawingml/2006/main">
+              <a:graphicData uri="http://schemas.openxmlformats.org/drawingml/2006/picture">
+                <pic:pic xmlns:pic="http://schemas.openxmlformats.org/drawingml/2006/picture">
+                  <pic:nvPicPr>
+                    <pic:cNvPr id="423211048" name="Picture 1" descr="A screenshot of a computer&#10;&#10;Description automatically generated"/>
+                    <pic:cNvPicPr/>
+                  </pic:nvPicPr>
+                  <pic:blipFill rotWithShape="1">
+                    <a:blip r:embed="rId33">
+                      <a:extLst>
+                        <a:ext uri="{28A0092B-C50C-407E-A947-70E740481C1C}">
+                          <a14:useLocalDpi xmlns:a14="http://schemas.microsoft.com/office/drawing/2010/main" val="0"/>
+                        </a:ext>
+                      </a:extLst>
+                    </a:blip>
+                    <a:srcRect l="7351" t="5655" r="14043" b="13083"/>
+                    <a:stretch/>
+                  </pic:blipFill>
+                  <pic:spPr bwMode="auto">
+                    <a:xfrm>
+                      <a:off x="0" y="0"/>
+                      <a:ext cx="2654935" cy="2607310"/>
+                    </a:xfrm>
+                    <a:prstGeom prst="rect">
+                      <a:avLst/>
+                    </a:prstGeom>
+                    <a:ln>
+                      <a:noFill/>
+                    </a:ln>
+                    <a:extLst>
+                      <a:ext uri="{53640926-AAD7-44D8-BBD7-CCE9431645EC}">
+                        <a14:shadowObscured xmlns:a14="http://schemas.microsoft.com/office/drawing/2010/main"/>
+                      </a:ext>
+                    </a:extLst>
+                  </pic:spPr>
+                </pic:pic>
+              </a:graphicData>
+            </a:graphic>
+            <wp14:sizeRelH relativeFrom="margin">
+              <wp14:pctWidth>0</wp14:pctWidth>
+            </wp14:sizeRelH>
+            <wp14:sizeRelV relativeFrom="margin">
+              <wp14:pctHeight>0</wp14:pctHeight>
+            </wp14:sizeRelV>
+          </wp:anchor>
+        </w:drawing>
+      </w:r>
+      <w:r>
+        <w:rPr>
+          <w:noProof/>
+        </w:rPr>
+        <mc:AlternateContent>
+          <mc:Choice Requires="wps">
+            <w:drawing>
+              <wp:anchor distT="0" distB="0" distL="114300" distR="114300" simplePos="0" relativeHeight="251662336" behindDoc="1" locked="0" layoutInCell="1" allowOverlap="1" wp14:anchorId="352A47CD" wp14:editId="57CC6A14">
+                <wp:simplePos x="0" y="0"/>
+                <wp:positionH relativeFrom="column">
+                  <wp:posOffset>-571500</wp:posOffset>
+                </wp:positionH>
+                <wp:positionV relativeFrom="paragraph">
+                  <wp:posOffset>2693670</wp:posOffset>
+                </wp:positionV>
+                <wp:extent cx="3686175" cy="635"/>
+                <wp:effectExtent l="0" t="0" r="0" b="0"/>
+                <wp:wrapTight wrapText="bothSides">
+                  <wp:wrapPolygon edited="0">
+                    <wp:start x="0" y="0"/>
+                    <wp:lineTo x="0" y="21600"/>
+                    <wp:lineTo x="21600" y="21600"/>
+                    <wp:lineTo x="21600" y="0"/>
+                  </wp:wrapPolygon>
+                </wp:wrapTight>
+                <wp:docPr id="500924525" name="Text Box 1"/>
+                <wp:cNvGraphicFramePr/>
+                <a:graphic xmlns:a="http://schemas.openxmlformats.org/drawingml/2006/main">
+                  <a:graphicData uri="http://schemas.microsoft.com/office/word/2010/wordprocessingShape">
+                    <wps:wsp>
+                      <wps:cNvSpPr txBox="1"/>
+                      <wps:spPr>
+                        <a:xfrm>
+                          <a:off x="0" y="0"/>
+                          <a:ext cx="3686175" cy="635"/>
+                        </a:xfrm>
+                        <a:prstGeom prst="rect">
+                          <a:avLst/>
+                        </a:prstGeom>
+                        <a:solidFill>
+                          <a:prstClr val="white"/>
+                        </a:solidFill>
+                        <a:ln>
+                          <a:noFill/>
+                        </a:ln>
+                      </wps:spPr>
+                      <wps:txbx>
+                        <w:txbxContent>
+                          <w:p>
+                            <w:pPr>
+                              <w:pStyle w:val="Caption"/>
+                              <w:rPr>
+                                <w:lang w:val="en-US"/>
+                              </w:rPr>
+                            </w:pPr>
+                            <w:r>
+                              <w:t xml:space="preserve">Figure </w:t>
+                            </w:r>
+                            <w:fldSimple w:instr=" SEQ Figure \* ARABIC ">
+                              <w:r>
+                                <w:rPr>
+                                  <w:noProof/>
+                                </w:rPr>
+                                <w:t>6</w:t>
+                              </w:r>
+                            </w:fldSimple>
+                            <w:r>
+                              <w:rPr>
+                                <w:lang w:val="en-US"/>
+                              </w:rPr>
+                              <w:t xml:space="preserve"> </w:t>
+                            </w:r>
+                            <w:proofErr w:type="spellStart"/>
+                            <w:r>
+                              <w:rPr>
+                                <w:lang w:val="en-US"/>
+                              </w:rPr>
+                              <w:t>Youtube</w:t>
+                            </w:r>
+                            <w:proofErr w:type="spellEnd"/>
+                            <w:r>
+                              <w:rPr>
+                                <w:lang w:val="en-US"/>
+                              </w:rPr>
+                              <w:t xml:space="preserve"> landing page buttons (n = 13 </w:t>
+                            </w:r>
+                            <w:proofErr w:type="spellStart"/>
+                            <w:r>
+                              <w:rPr>
+                                <w:lang w:val="en-US"/>
+                              </w:rPr>
+                              <w:t>interactables</w:t>
+                            </w:r>
+                            <w:proofErr w:type="spellEnd"/>
+                            <w:r>
+                              <w:rPr>
+                                <w:lang w:val="en-US"/>
+                              </w:rPr>
+                              <w:t>)</w:t>
+                            </w:r>
+                          </w:p>
+                        </w:txbxContent>
+                      </wps:txbx>
+                      <wps:bodyPr rot="0" spcFirstLastPara="0" vertOverflow="overflow" horzOverflow="overflow" vert="horz" wrap="square" lIns="0" tIns="0" rIns="0" bIns="0" numCol="1" spcCol="0" rtlCol="0" fromWordArt="0" anchor="t" anchorCtr="0" forceAA="0" compatLnSpc="1">
+                        <a:prstTxWarp prst="textNoShape">
+                          <a:avLst/>
+                        </a:prstTxWarp>
+                        <a:spAutoFit/>
+                      </wps:bodyPr>
+                    </wps:wsp>
+                  </a:graphicData>
+                </a:graphic>
+              </wp:anchor>
+            </w:drawing>
+          </mc:Choice>
+          <mc:Fallback>
+            <w:pict>
+              <v:shape w14:anchorId="352A47CD" id="_x0000_s1027" type="#_x0000_t202" style="position:absolute;margin-left:-45pt;margin-top:212.1pt;width:290.25pt;height:.05pt;z-index:-251654144;visibility:visible;mso-wrap-style:square;mso-wrap-distance-left:9pt;mso-wrap-distance-top:0;mso-wrap-distance-right:9pt;mso-wrap-distance-bottom:0;mso-position-horizontal:absolute;mso-position-horizontal-relative:text;mso-position-vertical:absolute;mso-position-vertical-relative:text;v-text-anchor:top" o:gfxdata="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" stroked="f">
+                <v:textbox style="mso-fit-shape-to-text:t" inset="0,0,0,0">
+                  <w:txbxContent>
+                    <w:p>
+                      <w:pPr>
+                        <w:pStyle w:val="Caption"/>
+                        <w:rPr>
+                          <w:lang w:val="en-US"/>
+                        </w:rPr>
+                      </w:pPr>
+                      <w:r>
+                        <w:t xml:space="preserve">Figure </w:t>
+                      </w:r>
+                      <w:fldSimple w:instr=" SEQ Figure \* ARABIC ">
+                        <w:r>
+                          <w:rPr>
+                            <w:noProof/>
+                          </w:rPr>
+                          <w:t>6</w:t>
+                        </w:r>
+                      </w:fldSimple>
+                      <w:r>
+                        <w:rPr>
+                          <w:lang w:val="en-US"/>
+                        </w:rPr>
+                        <w:t xml:space="preserve"> </w:t>
+                      </w:r>
+                      <w:proofErr w:type="spellStart"/>
+                      <w:r>
+                        <w:rPr>
+                          <w:lang w:val="en-US"/>
+                        </w:rPr>
+                        <w:t>Youtube</w:t>
+                      </w:r>
+                      <w:proofErr w:type="spellEnd"/>
+                      <w:r>
+                        <w:rPr>
+                          <w:lang w:val="en-US"/>
+                        </w:rPr>
+                        <w:t xml:space="preserve"> landing page buttons (n = 13 </w:t>
+                      </w:r>
+                      <w:proofErr w:type="spellStart"/>
+                      <w:r>
+                        <w:rPr>
+                          <w:lang w:val="en-US"/>
+                        </w:rPr>
+                        <w:t>interactables</w:t>
+                      </w:r>
+                      <w:proofErr w:type="spellEnd"/>
+                      <w:r>
+                        <w:rPr>
+                          <w:lang w:val="en-US"/>
+                        </w:rPr>
+                        <w:t>)</w:t>
+                      </w:r>
+                    </w:p>
+                  </w:txbxContent>
+                </v:textbox>
+                <w10:wrap type="tight"/>
+              </v:shape>
+            </w:pict>
+          </mc:Fallback>
+        </mc:AlternateContent>
+      </w:r>
+      <w:r>
+        <w:t xml:space="preserve">This kind of observation space, while not explicitly wrong, does cause some issues due to a fundamental limitation of how Reinforcement models represent states in their quality tables, as they expect the shape of a state to stay the same with the values changing. </w:t>
+      </w:r>
+    </w:p>
+    <w:p>
+      <w:r>
+        <w:t xml:space="preserve">During research, a </w:t>
+      </w:r>
+      <w:hyperlink r:id="rId34" w:history="1">
+        <w:r>
+          <w:rPr>
+            <w:rStyle w:val="Hyperlink"/>
+          </w:rPr>
+          <w:t>very interesting research paper</w:t>
+        </w:r>
+      </w:hyperlink>
+      <w:r>
+        <w:t xml:space="preserve"> was found that tries to cover this topic, however this solution is still very limited in application and outside of the scope for reproducibility in this project.</w:t>
+      </w:r>
+    </w:p>
+    <w:p>
+      <w:pPr>
+        <w:pStyle w:val="Heading4"/>
+        <w:rPr>
+          <w:lang w:val="en-US"/>
+        </w:rPr>
+      </w:pPr>
+      <w:r>
+        <w:rPr>
+          <w:lang w:val="en-US"/>
+        </w:rPr>
+        <w:t>Static Spaces</w:t>
+      </w:r>
+    </w:p>
+    <w:p>
+      <w:r>
+        <w:t xml:space="preserve">As creating a completely new type of reinforcement model is not within the scope of this project, an observation space </w:t>
+      </w:r>
+      <w:proofErr w:type="gramStart"/>
+      <w:r>
+        <w:t>has to</w:t>
+      </w:r>
+      <w:proofErr w:type="gramEnd"/>
+      <w:r>
+        <w:t xml:space="preserve"> be chosen that </w:t>
+      </w:r>
+      <w:hyperlink w:anchor="_Dynamic_Spaces" w:history="1">
+        <w:r>
+          <w:rPr>
+            <w:rStyle w:val="Hyperlink"/>
+          </w:rPr>
+          <w:t>abides by the limitation of these models</w:t>
+        </w:r>
+      </w:hyperlink>
+      <w:r>
+        <w:t xml:space="preserve"> and therefore offers a statically shaped observation space/state.</w:t>
+      </w:r>
+    </w:p>
+    <w:p>
+      <w:r>
+        <w:t xml:space="preserve">To accomplish this, the initial idea of observation spaces and the corresponding states </w:t>
+      </w:r>
+      <w:proofErr w:type="gramStart"/>
+      <w:r>
+        <w:t>has to</w:t>
+      </w:r>
+      <w:proofErr w:type="gramEnd"/>
+      <w:r>
+        <w:t xml:space="preserve"> be considered. States in reinforcement learning are used to give the model an idea of what the environment looks like at the current moment, as this can change what actions are best to undertake. This kind of state in essence is just a way to uniquely identify the current page the agent is on in our case (as the agent should perform different actions depending on it being on the home screen or the login screen).</w:t>
+      </w:r>
+    </w:p>
+    <w:p>
+      <w:pPr>
+        <w:pStyle w:val="Heading4"/>
+        <w:rPr>
+          <w:lang w:val="en-US"/>
+        </w:rPr>
+      </w:pPr>
+      <w:r>
+        <w:rPr>
+          <w:lang w:val="en-US"/>
+        </w:rPr>
+        <w:t>Implementation</w:t>
+      </w:r>
+    </w:p>
+    <w:p>
+      <w:r>
+        <w:t>When considering the limitations our environment has</w:t>
+      </w:r>
+      <w:r>
+        <w:rPr>
+          <w:lang w:val="en-US"/>
+        </w:rPr>
+        <w:t xml:space="preserve"> </w:t>
+      </w:r>
+      <w:r>
+        <w:t>to work within (</w:t>
+      </w:r>
+      <w:hyperlink w:anchor="_Observation_Space" w:history="1">
+        <w:r>
+          <w:rPr>
+            <w:rStyle w:val="Hyperlink"/>
+          </w:rPr>
+          <w:t>see Observation Space</w:t>
+        </w:r>
+      </w:hyperlink>
+      <w:r>
+        <w:t>), we want to give the agent/model an idea of what page it is on, and if it is an important state to be in (as some pages like an admin management page might have more critical bugs than a generic contact information page).</w:t>
+      </w:r>
+    </w:p>
+    <w:p>
+      <w:r>
+        <w:t xml:space="preserve">For this several data is obtained from the current page and put as distinct values into the static observation space to create the current state, these values consist of; the page </w:t>
+      </w:r>
+      <w:proofErr w:type="spellStart"/>
+      <w:r>
+        <w:t>url</w:t>
+      </w:r>
+      <w:proofErr w:type="spellEnd"/>
+      <w:r>
+        <w:t xml:space="preserve"> and page title, these two factors create a good indicator of what unique page the agent is on, and: Count of </w:t>
+      </w:r>
+      <w:proofErr w:type="spellStart"/>
+      <w:r>
+        <w:t>eventlisteners</w:t>
+      </w:r>
+      <w:proofErr w:type="spellEnd"/>
+      <w:r>
+        <w:t>, count of error messages, count of warning messages, count of invalid html elements, and count of keyword hits (special words to pay attention to that are pre-defined, think of “password” or “admin”) are used to indicate to the agent that the current page is good to be on or not.</w:t>
+      </w:r>
+    </w:p>
+    <w:p>
+      <w:pPr>
+        <w:pStyle w:val="Heading3"/>
+        <w:rPr>
+          <w:lang w:val="en-US"/>
+        </w:rPr>
+      </w:pPr>
+      <w:r>
+        <w:br w:type="page"/>
+      </w:r>
+      <w:bookmarkStart w:id="14" w:name="_Toc155796916"/>
+      <w:r>
+        <w:rPr>
+          <w:lang w:val="en-US"/>
+        </w:rPr>
+        <w:lastRenderedPageBreak/>
+        <w:t>Action Space</w:t>
+      </w:r>
+      <w:bookmarkEnd w:id="14"/>
+    </w:p>
+    <w:p>
+      <w:r>
+        <w:t xml:space="preserve">In the same vein as the </w:t>
+      </w:r>
+      <w:hyperlink w:anchor="_Observation_Space" w:history="1">
+        <w:r>
+          <w:rPr>
+            <w:rStyle w:val="Hyperlink"/>
+          </w:rPr>
+          <w:t>Observation Space</w:t>
+        </w:r>
+      </w:hyperlink>
+      <w:r>
+        <w:t xml:space="preserve">, every gym environment as an action space that represents the possible actions an agent can take in the current state. </w:t>
+      </w:r>
+      <w:r>
+        <w:t>Sadly,</w:t>
+      </w:r>
+      <w:r>
+        <w:t xml:space="preserve"> the </w:t>
+      </w:r>
+      <w:hyperlink w:anchor="_Dynamic_Spaces" w:history="1">
+        <w:r>
+          <w:rPr>
+            <w:rStyle w:val="Hyperlink"/>
+          </w:rPr>
+          <w:t>same dynamic sizing issues apply to this space as well</w:t>
+        </w:r>
+      </w:hyperlink>
+      <w:r>
+        <w:t>, and thus will have to be account for too.</w:t>
+      </w:r>
+    </w:p>
+    <w:p>
+      <w:r>
+        <w:t xml:space="preserve">The space shape limitation of most modern reinforcement learning models, causes us to not be able to simply give the agent the ability to interact with every event listener on a page, instead a statically defined action set is used that allows the agent to navigate throughout all interactable objects and can decide to interact with it or not, this approach is very similar to the methodology used to create </w:t>
+      </w:r>
+      <w:hyperlink r:id="rId35" w:history="1">
+        <w:r>
+          <w:rPr>
+            <w:rStyle w:val="Hyperlink"/>
+          </w:rPr>
+          <w:t>Turing-complete systems</w:t>
+        </w:r>
+      </w:hyperlink>
+      <w:r>
+        <w:t>.</w:t>
+      </w:r>
+    </w:p>
+    <w:p>
+      <w:pPr>
+        <w:pStyle w:val="Heading4"/>
+        <w:rPr>
+          <w:lang w:val="en-US"/>
+        </w:rPr>
+      </w:pPr>
+      <w:r>
+        <w:rPr>
+          <w:lang w:val="en-US"/>
+        </w:rPr>
+        <w:t>Convergence Stagnation</w:t>
+      </w:r>
+    </w:p>
+    <w:p>
+      <w:r>
+        <w:t xml:space="preserve">With the very popular Q-learning structure for reinforcement learning, one problem that is often encountered is a problem with the model </w:t>
+      </w:r>
+      <w:hyperlink r:id="rId36" w:history="1">
+        <w:r>
+          <w:rPr>
+            <w:rStyle w:val="Hyperlink"/>
+          </w:rPr>
+          <w:t>never converging, or finding its end objective</w:t>
+        </w:r>
+      </w:hyperlink>
+      <w:r>
+        <w:t xml:space="preserve"> (this can be due to many factors, such as local minimums, unclear reward structures, etc).</w:t>
+      </w:r>
+    </w:p>
+    <w:p>
+      <w:r>
+        <w:t>This is also an issue with the proposed statically scoped (</w:t>
+      </w:r>
+      <w:proofErr w:type="spellStart"/>
+      <w:r>
+        <w:t>turing</w:t>
+      </w:r>
+      <w:proofErr w:type="spellEnd"/>
+      <w:r>
+        <w:t>-esq atomic steps) action space, as a single action does not achieve much in the environment as it might just be cycling through possible action options before choosing one.</w:t>
+      </w:r>
+    </w:p>
+    <w:p>
+      <w:r>
+        <w:t>Most implementations of reinforcement models, expect each action and reward to be relatively very important to the performance of the model, for us however this is not the case as a combination of actions will lead to a new state with possible rewards attached.</w:t>
+      </w:r>
+    </w:p>
+    <w:p>
+      <w:r>
+        <w:t xml:space="preserve">Two possible solutions for this, is to reduce the importance of a single action, however this does not actually solve the problem as it will make convergence that much harder, due to the model getting very small rewards that are hard to learn from. A second and preferred option however, is to take multiple actions into a single action scope, where an action scope is terminated by the defined interaction act (e.g. an action scope might be </w:t>
+      </w:r>
+      <w:proofErr w:type="spellStart"/>
+      <w:r>
+        <w:t>nextitem</w:t>
+      </w:r>
+      <w:proofErr w:type="spellEnd"/>
+      <w:r>
+        <w:t>-&gt;</w:t>
+      </w:r>
+      <w:proofErr w:type="spellStart"/>
+      <w:r>
+        <w:t>nextitem</w:t>
+      </w:r>
+      <w:proofErr w:type="spellEnd"/>
+      <w:r>
+        <w:t>-&gt;</w:t>
+      </w:r>
+      <w:proofErr w:type="spellStart"/>
+      <w:r>
+        <w:t>nextitem</w:t>
+      </w:r>
+      <w:proofErr w:type="spellEnd"/>
+      <w:r>
+        <w:t>-&gt;interact) and give a calculated reward based on all the actions taken at once (which would also slightly speed up the model’s performance due to the environment state calculations being shorthanded as they do not change completely).</w:t>
+      </w:r>
+    </w:p>
+    <w:p>
+      <w:pPr>
+        <w:pStyle w:val="Heading4"/>
+        <w:rPr>
+          <w:lang w:val="en-US"/>
+        </w:rPr>
+      </w:pPr>
+      <w:r>
+        <w:rPr>
+          <w:lang w:val="en-US"/>
+        </w:rPr>
+        <w:t>Implementation</w:t>
+      </w:r>
+    </w:p>
+    <w:p>
+      <w:pPr>
+        <w:rPr>
+          <w:lang w:val="en-US"/>
+        </w:rPr>
+      </w:pPr>
+      <w:r>
+        <w:t xml:space="preserve">Based on the limitations, and possible solutions found, a very straightforward/limited action space is used for the agent to interact with, this </w:t>
+      </w:r>
+      <w:proofErr w:type="gramStart"/>
+      <w:r>
+        <w:t>being;</w:t>
+      </w:r>
+      <w:proofErr w:type="gramEnd"/>
+      <w:r>
+        <w:t xml:space="preserve"> next element and interact. For the next element action, a list of all elements with pre-defined </w:t>
+      </w:r>
+      <w:proofErr w:type="spellStart"/>
+      <w:r>
+        <w:t>eventlisteners</w:t>
+      </w:r>
+      <w:proofErr w:type="spellEnd"/>
+      <w:r>
+        <w:t xml:space="preserve"> is created that the agent can navigate through (resetting back to the first element when end of list is reached), and the interact action triggering the relevant </w:t>
+      </w:r>
+      <w:proofErr w:type="spellStart"/>
+      <w:r>
+        <w:t>eventlistener</w:t>
+      </w:r>
+      <w:proofErr w:type="spellEnd"/>
+      <w:r>
+        <w:t xml:space="preserve"> (NOTE: This does leave out any kind of input interactable such as input fields, as the agent will not have any way to give key inputs without making the action space dynamically sized). A common </w:t>
+      </w:r>
+      <w:proofErr w:type="spellStart"/>
+      <w:r>
+        <w:t>turing</w:t>
+      </w:r>
+      <w:proofErr w:type="spellEnd"/>
+      <w:r>
+        <w:t xml:space="preserve">-complete </w:t>
+      </w:r>
+      <w:proofErr w:type="spellStart"/>
+      <w:r>
+        <w:t>actionset</w:t>
+      </w:r>
+      <w:proofErr w:type="spellEnd"/>
+      <w:r>
+        <w:t xml:space="preserve"> might include an action to navigate through the elements backwards (</w:t>
+      </w:r>
+      <w:proofErr w:type="gramStart"/>
+      <w:r>
+        <w:t>e.g.</w:t>
+      </w:r>
+      <w:proofErr w:type="gramEnd"/>
+      <w:r>
+        <w:t xml:space="preserve"> previous item), but this is excluded on purpose as this causes extra entropy into the system where the agent will have the chance to perform more non action terminating operations which can slow down training significantly.</w:t>
       </w:r>
     </w:p>
     <w:sectPr>
@@ -3555,6 +5030,28 @@
       <w:szCs w:val="24"/>
     </w:rPr>
   </w:style>
+  <w:style w:type="paragraph" w:styleId="Heading4">
+    <w:name w:val="heading 4"/>
+    <w:basedOn w:val="Normal"/>
+    <w:next w:val="Normal"/>
+    <w:link w:val="Heading4Char"/>
+    <w:uiPriority w:val="9"/>
+    <w:unhideWhenUsed/>
+    <w:qFormat/>
+    <w:rsid w:val="00F6463D"/>
+    <w:pPr>
+      <w:keepNext/>
+      <w:keepLines/>
+      <w:spacing w:before="40" w:after="0"/>
+      <w:outlineLvl w:val="3"/>
+    </w:pPr>
+    <w:rPr>
+      <w:rFonts w:asciiTheme="majorHAnsi" w:eastAsiaTheme="majorEastAsia" w:hAnsiTheme="majorHAnsi" w:cstheme="majorBidi"/>
+      <w:i/>
+      <w:iCs/>
+      <w:color w:val="2F5496" w:themeColor="accent1" w:themeShade="BF"/>
+    </w:rPr>
+  </w:style>
   <w:style w:type="character" w:default="1" w:styleId="DefaultParagraphFont">
     <w:name w:val="Default Paragraph Font"/>
     <w:uiPriority w:val="1"/>
@@ -3721,6 +5218,21 @@
       <w:spacing w:after="100"/>
       <w:ind w:left="440"/>
     </w:pPr>
+  </w:style>
+  <w:style w:type="character" w:customStyle="1" w:styleId="Heading4Char">
+    <w:name w:val="Heading 4 Char"/>
+    <w:basedOn w:val="DefaultParagraphFont"/>
+    <w:link w:val="Heading4"/>
+    <w:uiPriority w:val="9"/>
+    <w:rsid w:val="00F6463D"/>
+    <w:rPr>
+      <w:rFonts w:asciiTheme="majorHAnsi" w:eastAsiaTheme="majorEastAsia" w:hAnsiTheme="majorHAnsi" w:cstheme="majorBidi"/>
+      <w:i/>
+      <w:iCs/>
+      <w:color w:val="2F5496" w:themeColor="accent1" w:themeShade="BF"/>
+      <w:kern w:val="0"/>
+      <w14:ligatures w14:val="none"/>
+    </w:rPr>
   </w:style>
 </w:styles>
 </file>

</xml_diff>